<commit_message>
corrections and cover letter
</commit_message>
<xml_diff>
--- a/cover_letter.docx
+++ b/cover_letter.docx
@@ -1,6 +1,6 @@
 
 <file path=word/document.xml><?xml version="1.0" encoding="utf-8"?>
-<w:document xmlns:wpc="http://schemas.microsoft.com/office/word/2010/wordprocessingCanvas" xmlns:cx="http://schemas.microsoft.com/office/drawing/2014/chartex" xmlns:cx1="http://schemas.microsoft.com/office/drawing/2015/9/8/chartex" xmlns:cx2="http://schemas.microsoft.com/office/drawing/2015/10/21/chartex" xmlns:cx3="http://schemas.microsoft.com/office/drawing/2016/5/9/chartex" xmlns:cx4="http://schemas.microsoft.com/office/drawing/2016/5/10/chartex" xmlns:cx5="http://schemas.microsoft.com/office/drawing/2016/5/11/chartex" xmlns:mc="http://schemas.openxmlformats.org/markup-compatibility/2006" xmlns:o="urn:schemas-microsoft-com:office:office" xmlns:r="http://schemas.openxmlformats.org/officeDocument/2006/relationships" xmlns:m="http://schemas.openxmlformats.org/officeDocument/2006/math" xmlns:v="urn:schemas-microsoft-com:vml" xmlns:wp14="http://schemas.microsoft.com/office/word/2010/wordprocessingDrawing" xmlns:wp="http://schemas.openxmlformats.org/drawingml/2006/wordprocessingDrawing" xmlns:w10="urn:schemas-microsoft-com:office:word" xmlns:w="http://schemas.openxmlformats.org/wordprocessingml/2006/main" xmlns:w14="http://schemas.microsoft.com/office/word/2010/wordml" xmlns:w15="http://schemas.microsoft.com/office/word/2012/wordml" xmlns:w16se="http://schemas.microsoft.com/office/word/2015/wordml/symex" xmlns:wpg="http://schemas.microsoft.com/office/word/2010/wordprocessingGroup" xmlns:wpi="http://schemas.microsoft.com/office/word/2010/wordprocessingInk" xmlns:wne="http://schemas.microsoft.com/office/word/2006/wordml" xmlns:wps="http://schemas.microsoft.com/office/word/2010/wordprocessingShape" mc:Ignorable="w14 w15 w16se wp14">
+<w:document xmlns:wpc="http://schemas.microsoft.com/office/word/2010/wordprocessingCanvas" xmlns:cx="http://schemas.microsoft.com/office/drawing/2014/chartex" xmlns:cx1="http://schemas.microsoft.com/office/drawing/2015/9/8/chartex" xmlns:cx2="http://schemas.microsoft.com/office/drawing/2015/10/21/chartex" xmlns:cx3="http://schemas.microsoft.com/office/drawing/2016/5/9/chartex" xmlns:cx4="http://schemas.microsoft.com/office/drawing/2016/5/10/chartex" xmlns:cx5="http://schemas.microsoft.com/office/drawing/2016/5/11/chartex" xmlns:cx6="http://schemas.microsoft.com/office/drawing/2016/5/12/chartex" xmlns:cx7="http://schemas.microsoft.com/office/drawing/2016/5/13/chartex" xmlns:cx8="http://schemas.microsoft.com/office/drawing/2016/5/14/chartex" xmlns:mc="http://schemas.openxmlformats.org/markup-compatibility/2006" xmlns:o="urn:schemas-microsoft-com:office:office" xmlns:r="http://schemas.openxmlformats.org/officeDocument/2006/relationships" xmlns:m="http://schemas.openxmlformats.org/officeDocument/2006/math" xmlns:v="urn:schemas-microsoft-com:vml" xmlns:wp14="http://schemas.microsoft.com/office/word/2010/wordprocessingDrawing" xmlns:wp="http://schemas.openxmlformats.org/drawingml/2006/wordprocessingDrawing" xmlns:w10="urn:schemas-microsoft-com:office:word" xmlns:w="http://schemas.openxmlformats.org/wordprocessingml/2006/main" xmlns:w14="http://schemas.microsoft.com/office/word/2010/wordml" xmlns:w15="http://schemas.microsoft.com/office/word/2012/wordml" xmlns:w16se="http://schemas.microsoft.com/office/word/2015/wordml/symex" xmlns:wpg="http://schemas.microsoft.com/office/word/2010/wordprocessingGroup" xmlns:wpi="http://schemas.microsoft.com/office/word/2010/wordprocessingInk" xmlns:wne="http://schemas.microsoft.com/office/word/2006/wordml" xmlns:wps="http://schemas.microsoft.com/office/word/2010/wordprocessingShape" mc:Ignorable="w14 w15 w16se wp14">
   <w:body>
     <w:p>
       <w:pPr>
@@ -188,7 +188,7 @@
     </w:p>
     <w:p>
       <w:pPr>
-        <w:pStyle w:val="ListParagraph"/>
+        <w:pStyle w:val="Odstavecseseznamem"/>
         <w:numPr>
           <w:ilvl w:val="0"/>
           <w:numId w:val="3"/>
@@ -214,7 +214,7 @@
     </w:p>
     <w:p>
       <w:pPr>
-        <w:pStyle w:val="ListParagraph"/>
+        <w:pStyle w:val="Odstavecseseznamem"/>
         <w:spacing w:after="0"/>
         <w:jc w:val="both"/>
         <w:rPr>
@@ -296,7 +296,7 @@
     </w:p>
     <w:p>
       <w:pPr>
-        <w:pStyle w:val="ListParagraph"/>
+        <w:pStyle w:val="Odstavecseseznamem"/>
         <w:spacing w:after="0"/>
         <w:jc w:val="both"/>
         <w:rPr>
@@ -422,7 +422,7 @@
     </w:p>
     <w:p>
       <w:pPr>
-        <w:pStyle w:val="ListParagraph"/>
+        <w:pStyle w:val="Odstavecseseznamem"/>
         <w:spacing w:after="0"/>
         <w:jc w:val="both"/>
         <w:rPr>
@@ -432,7 +432,7 @@
     </w:p>
     <w:p>
       <w:pPr>
-        <w:pStyle w:val="ListParagraph"/>
+        <w:pStyle w:val="Odstavecseseznamem"/>
         <w:numPr>
           <w:ilvl w:val="0"/>
           <w:numId w:val="3"/>
@@ -525,85 +525,25 @@
           <w:sz w:val="20"/>
           <w:szCs w:val="20"/>
         </w:rPr>
-        <w:t xml:space="preserve">reproduction. For the </w:t>
-      </w:r>
-      <w:proofErr w:type="gramStart"/>
-      <w:r>
-        <w:rPr>
-          <w:rFonts w:ascii="Consolas" w:hAnsi="Consolas" w:cs="Consolas"/>
-          <w:i/>
-          <w:sz w:val="20"/>
-          <w:szCs w:val="20"/>
-        </w:rPr>
-        <w:t>IPC</w:t>
-      </w:r>
-      <w:proofErr w:type="gramEnd"/>
-      <w:r>
-        <w:rPr>
-          <w:rFonts w:ascii="Consolas" w:hAnsi="Consolas" w:cs="Consolas"/>
-          <w:i/>
-          <w:sz w:val="20"/>
-          <w:szCs w:val="20"/>
-        </w:rPr>
-        <w:t xml:space="preserve"> it is not clear which variant is used. As the original version is not very robust I was wondering if the authors </w:t>
-      </w:r>
-      <w:proofErr w:type="gramStart"/>
-      <w:r>
-        <w:rPr>
-          <w:rFonts w:ascii="Consolas" w:hAnsi="Consolas" w:cs="Consolas"/>
-          <w:i/>
-          <w:sz w:val="20"/>
-          <w:szCs w:val="20"/>
-        </w:rPr>
-        <w:t>really used</w:t>
-      </w:r>
-      <w:proofErr w:type="gramEnd"/>
-      <w:r>
-        <w:rPr>
-          <w:rFonts w:ascii="Consolas" w:hAnsi="Consolas" w:cs="Consolas"/>
-          <w:i/>
-          <w:sz w:val="20"/>
-          <w:szCs w:val="20"/>
-        </w:rPr>
-        <w:t xml:space="preserve"> this. Also</w:t>
-      </w:r>
-      <w:r>
-        <w:rPr>
-          <w:rFonts w:ascii="Consolas" w:hAnsi="Consolas" w:cs="Consolas"/>
-          <w:i/>
-          <w:sz w:val="20"/>
-          <w:szCs w:val="20"/>
-        </w:rPr>
-        <w:t xml:space="preserve"> </w:t>
-      </w:r>
-      <w:r>
-        <w:rPr>
-          <w:rFonts w:ascii="Consolas" w:hAnsi="Consolas" w:cs="Consolas"/>
-          <w:i/>
-          <w:sz w:val="20"/>
-          <w:szCs w:val="20"/>
-        </w:rPr>
-        <w:t xml:space="preserve">in the average mesh </w:t>
-      </w:r>
-      <w:proofErr w:type="gramStart"/>
-      <w:r>
-        <w:rPr>
-          <w:rFonts w:ascii="Consolas" w:hAnsi="Consolas" w:cs="Consolas"/>
-          <w:i/>
-          <w:sz w:val="20"/>
-          <w:szCs w:val="20"/>
-        </w:rPr>
-        <w:t>computation</w:t>
-      </w:r>
-      <w:proofErr w:type="gramEnd"/>
-      <w:r>
-        <w:rPr>
-          <w:rFonts w:ascii="Consolas" w:hAnsi="Consolas" w:cs="Consolas"/>
-          <w:i/>
-          <w:sz w:val="20"/>
-          <w:szCs w:val="20"/>
-        </w:rPr>
-        <w:t xml:space="preserve"> I was wondering whether choosing the nearest mesh</w:t>
+        <w:t>reproduction. For the IPC it is not clear which variant is used. As the original version is not very robust I was wondering if the authors really used this. Also</w:t>
+      </w:r>
+      <w:r>
+        <w:rPr>
+          <w:rFonts w:ascii="Consolas" w:hAnsi="Consolas" w:cs="Consolas"/>
+          <w:i/>
+          <w:sz w:val="20"/>
+          <w:szCs w:val="20"/>
+        </w:rPr>
+        <w:t xml:space="preserve"> </w:t>
+      </w:r>
+      <w:r>
+        <w:rPr>
+          <w:rFonts w:ascii="Consolas" w:hAnsi="Consolas" w:cs="Consolas"/>
+          <w:i/>
+          <w:sz w:val="20"/>
+          <w:szCs w:val="20"/>
+        </w:rPr>
+        <w:t>in the average mesh computation I was wondering whether choosing the nearest mesh</w:t>
       </w:r>
       <w:r>
         <w:rPr>
@@ -640,32 +580,12 @@
           <w:sz w:val="20"/>
           <w:szCs w:val="20"/>
         </w:rPr>
-        <w:t xml:space="preserve">is sufficient for alignment does not hold as one </w:t>
-      </w:r>
-      <w:proofErr w:type="gramStart"/>
-      <w:r>
-        <w:rPr>
-          <w:rFonts w:ascii="Consolas" w:hAnsi="Consolas" w:cs="Consolas"/>
-          <w:i/>
-          <w:sz w:val="20"/>
-          <w:szCs w:val="20"/>
-        </w:rPr>
-        <w:t>has to</w:t>
-      </w:r>
-      <w:proofErr w:type="gramEnd"/>
-      <w:r>
-        <w:rPr>
-          <w:rFonts w:ascii="Consolas" w:hAnsi="Consolas" w:cs="Consolas"/>
-          <w:i/>
-          <w:sz w:val="20"/>
-          <w:szCs w:val="20"/>
-        </w:rPr>
-        <w:t xml:space="preserve"> consider a complex deformation space.</w:t>
-      </w:r>
-    </w:p>
-    <w:p>
-      <w:pPr>
-        <w:pStyle w:val="ListParagraph"/>
+        <w:t>is sufficient for alignment does not hold as one has to consider a complex deformation space.</w:t>
+      </w:r>
+    </w:p>
+    <w:p>
+      <w:pPr>
+        <w:pStyle w:val="Odstavecseseznamem"/>
         <w:spacing w:after="0"/>
         <w:jc w:val="both"/>
         <w:rPr>
@@ -713,21 +633,7 @@
         <w:rPr>
           <w:rFonts w:cs="Consolas"/>
         </w:rPr>
-        <w:t xml:space="preserve">. In our </w:t>
-      </w:r>
-      <w:proofErr w:type="gramStart"/>
-      <w:r>
-        <w:rPr>
-          <w:rFonts w:cs="Consolas"/>
-        </w:rPr>
-        <w:t>system</w:t>
-      </w:r>
-      <w:proofErr w:type="gramEnd"/>
-      <w:r>
-        <w:rPr>
-          <w:rFonts w:cs="Consolas"/>
-        </w:rPr>
-        <w:t xml:space="preserve"> we offer the version with vertex to vertex matching as well as </w:t>
+        <w:t xml:space="preserve">. In our system we offer the version with vertex to vertex matching as well as </w:t>
       </w:r>
       <w:r>
         <w:rPr>
@@ -871,7 +777,7 @@
     </w:p>
     <w:p>
       <w:pPr>
-        <w:pStyle w:val="ListParagraph"/>
+        <w:pStyle w:val="Odstavecseseznamem"/>
         <w:numPr>
           <w:ilvl w:val="0"/>
           <w:numId w:val="3"/>
@@ -951,7 +857,7 @@
     </w:p>
     <w:p>
       <w:pPr>
-        <w:pStyle w:val="ListParagraph"/>
+        <w:pStyle w:val="Odstavecseseznamem"/>
         <w:autoSpaceDE w:val="0"/>
         <w:autoSpaceDN w:val="0"/>
         <w:adjustRightInd w:val="0"/>
@@ -979,21 +885,7 @@
         <w:rPr>
           <w:rFonts w:cs="Consolas"/>
         </w:rPr>
-        <w:t xml:space="preserve">The suggestion to re-align the mesh </w:t>
-      </w:r>
-      <w:proofErr w:type="gramStart"/>
-      <w:r>
-        <w:rPr>
-          <w:rFonts w:cs="Consolas"/>
-        </w:rPr>
-        <w:t>according to</w:t>
-      </w:r>
-      <w:proofErr w:type="gramEnd"/>
-      <w:r>
-        <w:rPr>
-          <w:rFonts w:cs="Consolas"/>
-        </w:rPr>
-        <w:t xml:space="preserve"> a selected region of the facial mesh is very relevant and it is exactly one of our subsequent steps in this project. This functionality was already required by the anthropologists as well. </w:t>
+        <w:t xml:space="preserve">The suggestion to re-align the mesh according to a selected region of the facial mesh is very relevant and it is exactly one of our subsequent steps in this project. This functionality was already required by the anthropologists as well. </w:t>
       </w:r>
       <w:r>
         <w:rPr>
@@ -1014,7 +906,7 @@
     </w:p>
     <w:p>
       <w:pPr>
-        <w:pStyle w:val="ListParagraph"/>
+        <w:pStyle w:val="Odstavecseseznamem"/>
         <w:numPr>
           <w:ilvl w:val="0"/>
           <w:numId w:val="3"/>
@@ -1212,35 +1104,13 @@
         <w:rPr>
           <w:rFonts w:cs="Consolas"/>
         </w:rPr>
-        <w:t xml:space="preserve">The proposed tool was designed to cover namely the specific needs of our cooperating group of anthropologists. Their typical scenarios are covered by the presented use cases. The basic experiments the reviewer is mentioning were conducted within the development phase because they can easily reveal if the algorithms are correct. Therefore, as these experiments are basic and cover only a naturally expected functionality, we decided to demonstrate the usability of our tool on more complex and interesting problems the anthropologists </w:t>
-      </w:r>
-      <w:proofErr w:type="gramStart"/>
-      <w:r>
-        <w:rPr>
-          <w:rFonts w:cs="Consolas"/>
-        </w:rPr>
-        <w:t>have to</w:t>
-      </w:r>
-      <w:proofErr w:type="gramEnd"/>
-      <w:r>
-        <w:rPr>
-          <w:rFonts w:cs="Consolas"/>
-        </w:rPr>
-        <w:t xml:space="preserve"> face. </w:t>
+        <w:t xml:space="preserve">The proposed tool was designed to cover namely the specific needs of our cooperating group of anthropologists. Their typical scenarios are covered by the presented use cases. The basic experiments the reviewer is mentioning were conducted within the development phase because they can easily reveal if the algorithms are correct. Therefore, as these experiments are basic and cover only a naturally expected functionality, we decided to demonstrate the usability of our tool on more complex and interesting problems the anthropologists have to face. </w:t>
       </w:r>
       <w:r>
         <w:t>However, we agree that</w:t>
       </w:r>
       <w:r>
-        <w:t xml:space="preserve"> a proper usability study ought to be conducted </w:t>
-      </w:r>
-      <w:proofErr w:type="gramStart"/>
-      <w:r>
-        <w:t>in the near future</w:t>
-      </w:r>
-      <w:proofErr w:type="gramEnd"/>
-      <w:r>
-        <w:t>.</w:t>
+        <w:t xml:space="preserve"> a proper usability study ought to be conducted in the near future.</w:t>
       </w:r>
     </w:p>
     <w:p>
@@ -1314,16 +1184,16 @@
     </w:p>
     <w:p>
       <w:pPr>
-        <w:pStyle w:val="ListParagraph"/>
-        <w:jc w:val="both"/>
-        <w:rPr>
-          <w:rFonts w:cs="Consolas"/>
-        </w:rPr>
-      </w:pPr>
-    </w:p>
-    <w:p>
-      <w:pPr>
-        <w:pStyle w:val="ListParagraph"/>
+        <w:pStyle w:val="Odstavecseseznamem"/>
+        <w:jc w:val="both"/>
+        <w:rPr>
+          <w:rFonts w:cs="Consolas"/>
+        </w:rPr>
+      </w:pPr>
+    </w:p>
+    <w:p>
+      <w:pPr>
+        <w:pStyle w:val="Odstavecseseznamem"/>
         <w:numPr>
           <w:ilvl w:val="0"/>
           <w:numId w:val="3"/>
@@ -1387,7 +1257,7 @@
     </w:p>
     <w:p>
       <w:pPr>
-        <w:pStyle w:val="ListParagraph"/>
+        <w:pStyle w:val="Odstavecseseznamem"/>
         <w:spacing w:after="0"/>
         <w:jc w:val="both"/>
         <w:rPr>
@@ -1416,19 +1286,19 @@
     </w:p>
     <w:p>
       <w:pPr>
-        <w:pStyle w:val="ListParagraph"/>
-        <w:jc w:val="both"/>
-        <w:rPr>
-          <w:rFonts w:ascii="Consolas" w:hAnsi="Consolas" w:cs="Consolas"/>
-          <w:i/>
-          <w:sz w:val="20"/>
-          <w:szCs w:val="20"/>
-        </w:rPr>
-      </w:pPr>
-    </w:p>
-    <w:p>
-      <w:pPr>
-        <w:pStyle w:val="ListParagraph"/>
+        <w:pStyle w:val="Odstavecseseznamem"/>
+        <w:jc w:val="both"/>
+        <w:rPr>
+          <w:rFonts w:ascii="Consolas" w:hAnsi="Consolas" w:cs="Consolas"/>
+          <w:i/>
+          <w:sz w:val="20"/>
+          <w:szCs w:val="20"/>
+        </w:rPr>
+      </w:pPr>
+    </w:p>
+    <w:p>
+      <w:pPr>
+        <w:pStyle w:val="Odstavecseseznamem"/>
         <w:numPr>
           <w:ilvl w:val="0"/>
           <w:numId w:val="3"/>
@@ -1507,226 +1377,189 @@
     </w:p>
     <w:p>
       <w:pPr>
-        <w:pStyle w:val="ListParagraph"/>
-        <w:jc w:val="both"/>
-        <w:rPr>
-          <w:rFonts w:ascii="Consolas" w:hAnsi="Consolas" w:cs="Consolas"/>
-          <w:i/>
-          <w:sz w:val="20"/>
-          <w:szCs w:val="20"/>
-        </w:rPr>
-      </w:pPr>
-    </w:p>
-    <w:p>
-      <w:pPr>
-        <w:pStyle w:val="ListParagraph"/>
+        <w:pStyle w:val="Odstavecseseznamem"/>
+        <w:jc w:val="both"/>
+        <w:rPr>
+          <w:rFonts w:ascii="Consolas" w:hAnsi="Consolas" w:cs="Consolas"/>
+          <w:i/>
+          <w:sz w:val="20"/>
+          <w:szCs w:val="20"/>
+        </w:rPr>
+      </w:pPr>
+    </w:p>
+    <w:p>
+      <w:pPr>
+        <w:pStyle w:val="Odstavecseseznamem"/>
         <w:spacing w:after="0"/>
         <w:jc w:val="both"/>
         <w:rPr>
           <w:rFonts w:cs="Consolas"/>
-          <w:color w:val="70AD47" w:themeColor="accent6"/>
-        </w:rPr>
-      </w:pPr>
-      <w:r>
-        <w:rPr>
-          <w:rFonts w:cs="Consolas"/>
-          <w:color w:val="70AD47" w:themeColor="accent6"/>
+        </w:rPr>
+      </w:pPr>
+      <w:r>
+        <w:rPr>
+          <w:rFonts w:cs="Consolas"/>
         </w:rPr>
         <w:lastRenderedPageBreak/>
-        <w:t>The main contribution of our work</w:t>
-      </w:r>
-      <w:r>
-        <w:rPr>
-          <w:rFonts w:cs="Consolas"/>
-          <w:color w:val="70AD47" w:themeColor="accent6"/>
-        </w:rPr>
-        <w:t xml:space="preserve"> lies in the proposed visual analysis tool which is tailored to the specific needs of anthropologists</w:t>
-      </w:r>
-      <w:r>
-        <w:rPr>
-          <w:rFonts w:cs="Consolas"/>
-          <w:color w:val="70AD47" w:themeColor="accent6"/>
-        </w:rPr>
-        <w:t xml:space="preserve">. The computationally demanding parts, such as alignment and average mesh computation are highly dependent </w:t>
-      </w:r>
-      <w:r>
-        <w:rPr>
-          <w:rFonts w:cs="Consolas"/>
-          <w:color w:val="70AD47" w:themeColor="accent6"/>
+        <w:t>The main contribution of our work lies in the proposed visual analysis tool which is tailored to the specific needs of anthropologists. The computationally demanding parts, such as alignment and average mesh computation</w:t>
+      </w:r>
+      <w:r>
+        <w:rPr>
+          <w:rFonts w:cs="Consolas"/>
+        </w:rPr>
+        <w:t>,</w:t>
+      </w:r>
+      <w:r>
+        <w:rPr>
+          <w:rFonts w:cs="Consolas"/>
+        </w:rPr>
+        <w:t xml:space="preserve"> are highly dependent </w:t>
+      </w:r>
+      <w:r>
+        <w:rPr>
+          <w:rFonts w:cs="Consolas"/>
         </w:rPr>
         <w:t>on the input dataset</w:t>
       </w:r>
       <w:r>
         <w:rPr>
           <w:rFonts w:cs="Consolas"/>
-          <w:color w:val="70AD47" w:themeColor="accent6"/>
         </w:rPr>
         <w:t xml:space="preserve">. However, </w:t>
       </w:r>
       <w:r>
         <w:rPr>
           <w:rFonts w:cs="Consolas"/>
-          <w:color w:val="70AD47" w:themeColor="accent6"/>
-        </w:rPr>
-        <w:t>the time performance of these steps does not play key role for the domain experts</w:t>
-      </w:r>
-      <w:r>
-        <w:rPr>
-          <w:rFonts w:cs="Consolas"/>
-          <w:color w:val="70AD47" w:themeColor="accent6"/>
+        </w:rPr>
+        <w:t xml:space="preserve">the time performance of these steps does not play </w:t>
+      </w:r>
+      <w:r>
+        <w:rPr>
+          <w:rFonts w:cs="Consolas"/>
+        </w:rPr>
+        <w:t xml:space="preserve">a </w:t>
+      </w:r>
+      <w:r>
+        <w:rPr>
+          <w:rFonts w:cs="Consolas"/>
+        </w:rPr>
+        <w:t>key role for the domain experts</w:t>
+      </w:r>
+      <w:r>
+        <w:rPr>
+          <w:rFonts w:cs="Consolas"/>
         </w:rPr>
         <w:t>, as they are done prior to the visual analysis</w:t>
       </w:r>
       <w:r>
         <w:rPr>
           <w:rFonts w:cs="Consolas"/>
-          <w:color w:val="70AD47" w:themeColor="accent6"/>
         </w:rPr>
         <w:t>. Once the precomputations are done, the visual analysis tool performs in real time</w:t>
       </w:r>
       <w:r>
         <w:rPr>
           <w:rFonts w:cs="Consolas"/>
-          <w:color w:val="70AD47" w:themeColor="accent6"/>
-        </w:rPr>
-        <w:t>, independent of data size</w:t>
-      </w:r>
-      <w:r>
-        <w:rPr>
-          <w:rFonts w:cs="Consolas"/>
-          <w:color w:val="70AD47" w:themeColor="accent6"/>
+        </w:rPr>
+        <w:t xml:space="preserve">, independent of </w:t>
+      </w:r>
+      <w:r>
+        <w:rPr>
+          <w:rFonts w:cs="Consolas"/>
+        </w:rPr>
+        <w:t xml:space="preserve">the </w:t>
+      </w:r>
+      <w:r>
+        <w:rPr>
+          <w:rFonts w:cs="Consolas"/>
+        </w:rPr>
+        <w:t>data size</w:t>
+      </w:r>
+      <w:r>
+        <w:rPr>
+          <w:rFonts w:cs="Consolas"/>
         </w:rPr>
         <w:t>.</w:t>
       </w:r>
     </w:p>
     <w:p>
       <w:pPr>
-        <w:pStyle w:val="ListParagraph"/>
+        <w:pStyle w:val="Odstavecseseznamem"/>
         <w:spacing w:after="0"/>
         <w:jc w:val="both"/>
         <w:rPr>
           <w:rFonts w:cs="Consolas"/>
-          <w:color w:val="70AD47" w:themeColor="accent6"/>
-        </w:rPr>
-      </w:pPr>
-      <w:r>
-        <w:rPr>
-          <w:rFonts w:cs="Consolas"/>
-          <w:color w:val="70AD47" w:themeColor="accent6"/>
+        </w:rPr>
+      </w:pPr>
+      <w:r>
+        <w:rPr>
+          <w:rFonts w:cs="Consolas"/>
         </w:rPr>
         <w:t xml:space="preserve">As for implementation details, </w:t>
       </w:r>
       <w:r>
         <w:rPr>
           <w:rFonts w:cs="Consolas"/>
-          <w:color w:val="70AD47" w:themeColor="accent6"/>
         </w:rPr>
         <w:t xml:space="preserve">we stated in the paper that </w:t>
       </w:r>
       <w:r>
         <w:rPr>
           <w:rFonts w:cs="Consolas"/>
-          <w:color w:val="70AD47" w:themeColor="accent6"/>
         </w:rPr>
         <w:t xml:space="preserve">the individual visualization techniques and their implementation </w:t>
       </w:r>
       <w:r>
         <w:rPr>
           <w:rFonts w:cs="Consolas"/>
-          <w:color w:val="70AD47" w:themeColor="accent6"/>
         </w:rPr>
         <w:t>are</w:t>
       </w:r>
       <w:r>
         <w:rPr>
           <w:rFonts w:cs="Consolas"/>
-          <w:color w:val="70AD47" w:themeColor="accent6"/>
-        </w:rPr>
-        <w:t xml:space="preserve"> already </w:t>
-      </w:r>
-      <w:proofErr w:type="gramStart"/>
-      <w:r>
-        <w:rPr>
-          <w:rFonts w:cs="Consolas"/>
-          <w:color w:val="70AD47" w:themeColor="accent6"/>
-        </w:rPr>
-        <w:t xml:space="preserve">described  </w:t>
-      </w:r>
-      <w:r>
-        <w:rPr>
-          <w:rFonts w:cs="Consolas"/>
-          <w:color w:val="70AD47" w:themeColor="accent6"/>
-        </w:rPr>
-        <w:t>in</w:t>
-      </w:r>
-      <w:proofErr w:type="gramEnd"/>
-      <w:r>
-        <w:rPr>
-          <w:rFonts w:cs="Consolas"/>
-          <w:color w:val="70AD47" w:themeColor="accent6"/>
-        </w:rPr>
-        <w:t>:</w:t>
-      </w:r>
-    </w:p>
-    <w:p>
-      <w:pPr>
-        <w:pStyle w:val="ListParagraph"/>
+        </w:rPr>
+        <w:t xml:space="preserve"> already described </w:t>
+      </w:r>
+      <w:r>
+        <w:rPr>
+          <w:rFonts w:cs="Consolas"/>
+        </w:rPr>
+        <w:t>in:</w:t>
+      </w:r>
+    </w:p>
+    <w:p>
+      <w:pPr>
+        <w:pStyle w:val="Odstavecseseznamem"/>
         <w:spacing w:after="0"/>
         <w:jc w:val="both"/>
         <w:rPr>
           <w:rFonts w:cs="Consolas"/>
-          <w:color w:val="70AD47" w:themeColor="accent6"/>
-        </w:rPr>
-      </w:pPr>
-      <w:r>
-        <w:rPr>
-          <w:rFonts w:ascii="NimbusRomNo9L-Regu" w:hAnsi="NimbusRomNo9L-Regu" w:cs="NimbusRomNo9L-Regu"/>
-          <w:color w:val="70AD47" w:themeColor="accent6"/>
-          <w:sz w:val="16"/>
-          <w:szCs w:val="16"/>
-          <w:lang w:val="cs-CZ"/>
-        </w:rPr>
-        <w:t>Furmanova, K.. Visualization techniques for 3D facial comparison. In:</w:t>
-      </w:r>
-      <w:r>
-        <w:rPr>
-          <w:rFonts w:ascii="NimbusRomNo9L-Regu" w:hAnsi="NimbusRomNo9L-Regu" w:cs="NimbusRomNo9L-Regu"/>
-          <w:color w:val="70AD47" w:themeColor="accent6"/>
-          <w:sz w:val="16"/>
-          <w:szCs w:val="16"/>
-          <w:lang w:val="cs-CZ"/>
-        </w:rPr>
-        <w:t xml:space="preserve"> </w:t>
-      </w:r>
-      <w:r>
-        <w:rPr>
-          <w:rFonts w:ascii="NimbusRomNo9L-Regu" w:hAnsi="NimbusRomNo9L-Regu" w:cs="NimbusRomNo9L-Regu"/>
-          <w:color w:val="70AD47" w:themeColor="accent6"/>
-          <w:sz w:val="16"/>
-          <w:szCs w:val="16"/>
-          <w:lang w:val="cs-CZ"/>
-        </w:rPr>
-        <w:t>Proceedings of the International Summer School on Visual Computing.</w:t>
-      </w:r>
-      <w:r>
-        <w:rPr>
-          <w:rFonts w:ascii="NimbusRomNo9L-Regu" w:hAnsi="NimbusRomNo9L-Regu" w:cs="NimbusRomNo9L-Regu"/>
-          <w:color w:val="70AD47" w:themeColor="accent6"/>
-          <w:sz w:val="16"/>
-          <w:szCs w:val="16"/>
-          <w:lang w:val="cs-CZ"/>
-        </w:rPr>
-        <w:t xml:space="preserve"> </w:t>
-      </w:r>
-      <w:r>
-        <w:rPr>
-          <w:rFonts w:ascii="NimbusRomNo9L-Regu" w:hAnsi="NimbusRomNo9L-Regu" w:cs="NimbusRomNo9L-Regu"/>
-          <w:color w:val="70AD47" w:themeColor="accent6"/>
-          <w:sz w:val="16"/>
-          <w:szCs w:val="16"/>
-          <w:lang w:val="cs-CZ"/>
-        </w:rPr>
-        <w:t>ISBN 978-3-8396-0960-6; 2015, p. 23–33.</w:t>
+          <w:i/>
+        </w:rPr>
+      </w:pPr>
+      <w:proofErr w:type="spellStart"/>
+      <w:r>
+        <w:rPr>
+          <w:rFonts w:cs="Consolas"/>
+          <w:i/>
+        </w:rPr>
+        <w:t>Furmanová</w:t>
+      </w:r>
+      <w:proofErr w:type="spellEnd"/>
+      <w:r>
+        <w:rPr>
+          <w:rFonts w:cs="Consolas"/>
+          <w:i/>
+        </w:rPr>
+        <w:t>, K</w:t>
+      </w:r>
+      <w:r>
+        <w:rPr>
+          <w:rFonts w:cs="Consolas"/>
+          <w:i/>
+        </w:rPr>
+        <w:t>. Visualization techniques for 3D facial comparison. In: Proceedings of the International Summer School on Visual Computing. ISBN 978-3-8396-0960-6; 2015, p. 23–33.</w:t>
       </w:r>
     </w:p>
     <w:p>
@@ -1740,7 +1573,7 @@
     </w:p>
     <w:p>
       <w:pPr>
-        <w:pStyle w:val="ListParagraph"/>
+        <w:pStyle w:val="Odstavecseseznamem"/>
         <w:numPr>
           <w:ilvl w:val="0"/>
           <w:numId w:val="3"/>
@@ -1774,7 +1607,7 @@
     </w:p>
     <w:p>
       <w:pPr>
-        <w:pStyle w:val="ListParagraph"/>
+        <w:pStyle w:val="Odstavecseseznamem"/>
         <w:spacing w:after="0"/>
         <w:jc w:val="both"/>
         <w:rPr>
@@ -1784,7 +1617,7 @@
     </w:p>
     <w:p>
       <w:pPr>
-        <w:pStyle w:val="ListParagraph"/>
+        <w:pStyle w:val="Odstavecseseznamem"/>
         <w:spacing w:after="0"/>
         <w:jc w:val="both"/>
         <w:rPr>
@@ -1842,7 +1675,7 @@
     </w:p>
     <w:p>
       <w:pPr>
-        <w:pStyle w:val="ListParagraph"/>
+        <w:pStyle w:val="Odstavecseseznamem"/>
         <w:spacing w:after="0"/>
         <w:jc w:val="both"/>
         <w:rPr>
@@ -1852,7 +1685,7 @@
     </w:p>
     <w:p>
       <w:pPr>
-        <w:pStyle w:val="ListParagraph"/>
+        <w:pStyle w:val="Odstavecseseznamem"/>
         <w:numPr>
           <w:ilvl w:val="0"/>
           <w:numId w:val="3"/>
@@ -1913,7 +1746,7 @@
     </w:p>
     <w:p>
       <w:pPr>
-        <w:pStyle w:val="ListParagraph"/>
+        <w:pStyle w:val="Odstavecseseznamem"/>
         <w:spacing w:after="0"/>
         <w:jc w:val="both"/>
         <w:rPr>
@@ -1924,7 +1757,7 @@
     </w:p>
     <w:p>
       <w:pPr>
-        <w:pStyle w:val="ListParagraph"/>
+        <w:pStyle w:val="Odstavecseseznamem"/>
         <w:spacing w:after="0"/>
         <w:jc w:val="both"/>
         <w:rPr>
@@ -1958,7 +1791,7 @@
     </w:p>
     <w:p>
       <w:pPr>
-        <w:pStyle w:val="ListParagraph"/>
+        <w:pStyle w:val="Odstavecseseznamem"/>
         <w:spacing w:after="0"/>
         <w:jc w:val="both"/>
         <w:rPr>
@@ -1968,7 +1801,7 @@
     </w:p>
     <w:p>
       <w:pPr>
-        <w:pStyle w:val="ListParagraph"/>
+        <w:pStyle w:val="Odstavecseseznamem"/>
         <w:numPr>
           <w:ilvl w:val="0"/>
           <w:numId w:val="3"/>
@@ -2020,7 +1853,7 @@
     </w:p>
     <w:p>
       <w:pPr>
-        <w:pStyle w:val="ListParagraph"/>
+        <w:pStyle w:val="Odstavecseseznamem"/>
         <w:spacing w:after="0"/>
         <w:jc w:val="both"/>
         <w:rPr>
@@ -2030,7 +1863,7 @@
     </w:p>
     <w:p>
       <w:pPr>
-        <w:pStyle w:val="ListParagraph"/>
+        <w:pStyle w:val="Odstavecseseznamem"/>
         <w:spacing w:after="0"/>
         <w:jc w:val="both"/>
         <w:rPr>
@@ -2042,21 +1875,7 @@
         <w:rPr>
           <w:rFonts w:cs="Consolas"/>
         </w:rPr>
-        <w:t xml:space="preserve">In our </w:t>
-      </w:r>
-      <w:proofErr w:type="gramStart"/>
-      <w:r>
-        <w:rPr>
-          <w:rFonts w:cs="Consolas"/>
-        </w:rPr>
-        <w:t>system</w:t>
-      </w:r>
-      <w:proofErr w:type="gramEnd"/>
-      <w:r>
-        <w:rPr>
-          <w:rFonts w:cs="Consolas"/>
-        </w:rPr>
-        <w:t xml:space="preserve"> the emphasis on the contours </w:t>
+        <w:t xml:space="preserve">In our system the emphasis on the contours </w:t>
       </w:r>
       <w:r>
         <w:rPr>
@@ -2084,7 +1903,7 @@
     </w:p>
     <w:p>
       <w:pPr>
-        <w:pStyle w:val="ListParagraph"/>
+        <w:pStyle w:val="Odstavecseseznamem"/>
         <w:spacing w:after="0"/>
         <w:jc w:val="both"/>
         <w:rPr>
@@ -2094,7 +1913,7 @@
     </w:p>
     <w:p>
       <w:pPr>
-        <w:pStyle w:val="ListParagraph"/>
+        <w:pStyle w:val="Odstavecseseznamem"/>
         <w:numPr>
           <w:ilvl w:val="0"/>
           <w:numId w:val="3"/>
@@ -2130,7 +1949,7 @@
     </w:p>
     <w:p>
       <w:pPr>
-        <w:pStyle w:val="ListParagraph"/>
+        <w:pStyle w:val="Odstavecseseznamem"/>
         <w:autoSpaceDE w:val="0"/>
         <w:autoSpaceDN w:val="0"/>
         <w:adjustRightInd w:val="0"/>
@@ -2197,7 +2016,7 @@
     </w:p>
     <w:p>
       <w:pPr>
-        <w:pStyle w:val="ListParagraph"/>
+        <w:pStyle w:val="Odstavecseseznamem"/>
         <w:numPr>
           <w:ilvl w:val="0"/>
           <w:numId w:val="3"/>
@@ -2240,19 +2059,19 @@
     </w:p>
     <w:p>
       <w:pPr>
-        <w:pStyle w:val="ListParagraph"/>
-        <w:jc w:val="both"/>
-        <w:rPr>
-          <w:rFonts w:ascii="Consolas" w:hAnsi="Consolas" w:cs="Consolas"/>
-          <w:i/>
-          <w:sz w:val="20"/>
-          <w:szCs w:val="20"/>
-        </w:rPr>
-      </w:pPr>
-    </w:p>
-    <w:p>
-      <w:pPr>
-        <w:pStyle w:val="ListParagraph"/>
+        <w:pStyle w:val="Odstavecseseznamem"/>
+        <w:jc w:val="both"/>
+        <w:rPr>
+          <w:rFonts w:ascii="Consolas" w:hAnsi="Consolas" w:cs="Consolas"/>
+          <w:i/>
+          <w:sz w:val="20"/>
+          <w:szCs w:val="20"/>
+        </w:rPr>
+      </w:pPr>
+    </w:p>
+    <w:p>
+      <w:pPr>
+        <w:pStyle w:val="Odstavecseseznamem"/>
         <w:spacing w:after="0"/>
         <w:jc w:val="both"/>
         <w:rPr>
@@ -2268,7 +2087,7 @@
     </w:p>
     <w:p>
       <w:pPr>
-        <w:pStyle w:val="ListParagraph"/>
+        <w:pStyle w:val="Odstavecseseznamem"/>
         <w:spacing w:after="0"/>
         <w:jc w:val="both"/>
         <w:rPr>
@@ -2278,7 +2097,7 @@
     </w:p>
     <w:p>
       <w:pPr>
-        <w:pStyle w:val="ListParagraph"/>
+        <w:pStyle w:val="Odstavecseseznamem"/>
         <w:numPr>
           <w:ilvl w:val="0"/>
           <w:numId w:val="3"/>
@@ -2334,7 +2153,7 @@
     </w:p>
     <w:p>
       <w:pPr>
-        <w:pStyle w:val="ListParagraph"/>
+        <w:pStyle w:val="Odstavecseseznamem"/>
         <w:spacing w:after="0"/>
         <w:jc w:val="both"/>
         <w:rPr>
@@ -2347,7 +2166,7 @@
     </w:p>
     <w:p>
       <w:pPr>
-        <w:pStyle w:val="ListParagraph"/>
+        <w:pStyle w:val="Odstavecseseznamem"/>
         <w:spacing w:after="0"/>
         <w:jc w:val="both"/>
         <w:rPr>
@@ -2371,7 +2190,7 @@
     </w:p>
     <w:p>
       <w:pPr>
-        <w:pStyle w:val="ListParagraph"/>
+        <w:pStyle w:val="Odstavecseseznamem"/>
         <w:spacing w:after="0"/>
         <w:jc w:val="both"/>
         <w:rPr>
@@ -2381,7 +2200,7 @@
     </w:p>
     <w:p>
       <w:pPr>
-        <w:pStyle w:val="ListParagraph"/>
+        <w:pStyle w:val="Odstavecseseznamem"/>
         <w:numPr>
           <w:ilvl w:val="0"/>
           <w:numId w:val="3"/>
@@ -2475,7 +2294,7 @@
     </w:p>
     <w:p>
       <w:pPr>
-        <w:pStyle w:val="ListParagraph"/>
+        <w:pStyle w:val="Odstavecseseznamem"/>
         <w:autoSpaceDE w:val="0"/>
         <w:autoSpaceDN w:val="0"/>
         <w:adjustRightInd w:val="0"/>
@@ -2527,7 +2346,7 @@
     </w:p>
     <w:p>
       <w:pPr>
-        <w:pStyle w:val="ListParagraph"/>
+        <w:pStyle w:val="Odstavecseseznamem"/>
         <w:autoSpaceDE w:val="0"/>
         <w:autoSpaceDN w:val="0"/>
         <w:adjustRightInd w:val="0"/>
@@ -2579,7 +2398,7 @@
     </w:p>
     <w:p>
       <w:pPr>
-        <w:pStyle w:val="ListParagraph"/>
+        <w:pStyle w:val="Odstavecseseznamem"/>
         <w:autoSpaceDE w:val="0"/>
         <w:autoSpaceDN w:val="0"/>
         <w:adjustRightInd w:val="0"/>
@@ -2631,7 +2450,7 @@
     </w:p>
     <w:p>
       <w:pPr>
-        <w:pStyle w:val="ListParagraph"/>
+        <w:pStyle w:val="Odstavecseseznamem"/>
         <w:autoSpaceDE w:val="0"/>
         <w:autoSpaceDN w:val="0"/>
         <w:adjustRightInd w:val="0"/>
@@ -2674,7 +2493,7 @@
     </w:p>
     <w:p>
       <w:pPr>
-        <w:pStyle w:val="ListParagraph"/>
+        <w:pStyle w:val="Odstavecseseznamem"/>
         <w:autoSpaceDE w:val="0"/>
         <w:autoSpaceDN w:val="0"/>
         <w:adjustRightInd w:val="0"/>
@@ -2717,7 +2536,7 @@
     </w:p>
     <w:p>
       <w:pPr>
-        <w:pStyle w:val="ListParagraph"/>
+        <w:pStyle w:val="Odstavecseseznamem"/>
         <w:spacing w:after="0"/>
         <w:jc w:val="both"/>
         <w:rPr>
@@ -2748,19 +2567,19 @@
     </w:p>
     <w:p>
       <w:pPr>
-        <w:pStyle w:val="ListParagraph"/>
-        <w:jc w:val="both"/>
-        <w:rPr>
-          <w:rFonts w:ascii="Consolas" w:hAnsi="Consolas" w:cs="Consolas"/>
-          <w:i/>
-          <w:sz w:val="20"/>
-          <w:szCs w:val="20"/>
-        </w:rPr>
-      </w:pPr>
-    </w:p>
-    <w:p>
-      <w:pPr>
-        <w:pStyle w:val="ListParagraph"/>
+        <w:pStyle w:val="Odstavecseseznamem"/>
+        <w:jc w:val="both"/>
+        <w:rPr>
+          <w:rFonts w:ascii="Consolas" w:hAnsi="Consolas" w:cs="Consolas"/>
+          <w:i/>
+          <w:sz w:val="20"/>
+          <w:szCs w:val="20"/>
+        </w:rPr>
+      </w:pPr>
+    </w:p>
+    <w:p>
+      <w:pPr>
+        <w:pStyle w:val="Odstavecseseznamem"/>
         <w:numPr>
           <w:ilvl w:val="0"/>
           <w:numId w:val="3"/>
@@ -2774,25 +2593,14 @@
           <w:rFonts w:cs="Consolas"/>
         </w:rPr>
       </w:pPr>
-      <w:proofErr w:type="gramStart"/>
-      <w:r>
-        <w:rPr>
-          <w:rFonts w:ascii="Consolas" w:hAnsi="Consolas" w:cs="Consolas"/>
-          <w:i/>
-          <w:sz w:val="20"/>
-          <w:szCs w:val="20"/>
-        </w:rPr>
-        <w:t>In order to</w:t>
-      </w:r>
-      <w:proofErr w:type="gramEnd"/>
-      <w:r>
-        <w:rPr>
-          <w:rFonts w:ascii="Consolas" w:hAnsi="Consolas" w:cs="Consolas"/>
-          <w:i/>
-          <w:sz w:val="20"/>
-          <w:szCs w:val="20"/>
-        </w:rPr>
-        <w:t xml:space="preserve"> accent the novelty, I would recommend to include more arguments about what is novel from the information-</w:t>
+      <w:r>
+        <w:rPr>
+          <w:rFonts w:ascii="Consolas" w:hAnsi="Consolas" w:cs="Consolas"/>
+          <w:i/>
+          <w:sz w:val="20"/>
+          <w:szCs w:val="20"/>
+        </w:rPr>
+        <w:t>In order to accent the novelty, I would recommend to include more arguments about what is novel from the information-</w:t>
       </w:r>
       <w:proofErr w:type="spellStart"/>
       <w:r>
@@ -2817,7 +2625,7 @@
     </w:p>
     <w:p>
       <w:pPr>
-        <w:pStyle w:val="ListParagraph"/>
+        <w:pStyle w:val="Odstavecseseznamem"/>
         <w:autoSpaceDE w:val="0"/>
         <w:autoSpaceDN w:val="0"/>
         <w:adjustRightInd w:val="0"/>
@@ -2830,7 +2638,7 @@
     </w:p>
     <w:p>
       <w:pPr>
-        <w:pStyle w:val="ListParagraph"/>
+        <w:pStyle w:val="Odstavecseseznamem"/>
         <w:jc w:val="both"/>
         <w:rPr>
           <w:rFonts w:cs="Consolas"/>
@@ -2859,19 +2667,19 @@
     </w:p>
     <w:p>
       <w:pPr>
-        <w:pStyle w:val="ListParagraph"/>
-        <w:jc w:val="both"/>
-        <w:rPr>
-          <w:rFonts w:ascii="Consolas" w:hAnsi="Consolas" w:cs="Consolas"/>
-          <w:i/>
-          <w:sz w:val="20"/>
-          <w:szCs w:val="20"/>
-        </w:rPr>
-      </w:pPr>
-    </w:p>
-    <w:p>
-      <w:pPr>
-        <w:pStyle w:val="ListParagraph"/>
+        <w:pStyle w:val="Odstavecseseznamem"/>
+        <w:jc w:val="both"/>
+        <w:rPr>
+          <w:rFonts w:ascii="Consolas" w:hAnsi="Consolas" w:cs="Consolas"/>
+          <w:i/>
+          <w:sz w:val="20"/>
+          <w:szCs w:val="20"/>
+        </w:rPr>
+      </w:pPr>
+    </w:p>
+    <w:p>
+      <w:pPr>
+        <w:pStyle w:val="Odstavecseseznamem"/>
         <w:numPr>
           <w:ilvl w:val="0"/>
           <w:numId w:val="3"/>
@@ -2906,7 +2714,18 @@
           <w:sz w:val="20"/>
           <w:szCs w:val="20"/>
         </w:rPr>
-        <w:t>Also, the authors in the introduction name several problems of the existing approaches but they should clearly state how their suggested combination of</w:t>
+        <w:t xml:space="preserve">Also, the authors in the introduction name several problems of the existing </w:t>
+      </w:r>
+      <w:bookmarkStart w:id="0" w:name="_GoBack"/>
+      <w:bookmarkEnd w:id="0"/>
+      <w:r>
+        <w:rPr>
+          <w:rFonts w:ascii="Consolas" w:hAnsi="Consolas" w:cs="Consolas"/>
+          <w:i/>
+          <w:sz w:val="20"/>
+          <w:szCs w:val="20"/>
+        </w:rPr>
+        <w:t>approaches but they should clearly state how their suggested combination of</w:t>
       </w:r>
       <w:r>
         <w:rPr>
@@ -2934,27 +2753,7 @@
           <w:sz w:val="20"/>
           <w:szCs w:val="20"/>
         </w:rPr>
-        <w:t xml:space="preserve">lization techniques </w:t>
-      </w:r>
-      <w:proofErr w:type="gramStart"/>
-      <w:r>
-        <w:rPr>
-          <w:rFonts w:ascii="Consolas" w:hAnsi="Consolas" w:cs="Consolas"/>
-          <w:i/>
-          <w:sz w:val="20"/>
-          <w:szCs w:val="20"/>
-        </w:rPr>
-        <w:t>solves</w:t>
-      </w:r>
-      <w:proofErr w:type="gramEnd"/>
-      <w:r>
-        <w:rPr>
-          <w:rFonts w:ascii="Consolas" w:hAnsi="Consolas" w:cs="Consolas"/>
-          <w:i/>
-          <w:sz w:val="20"/>
-          <w:szCs w:val="20"/>
-        </w:rPr>
-        <w:t xml:space="preserve"> (some of) the shortcomings of the previous</w:t>
+        <w:t>lization techniques solves (some of) the shortcomings of the previous</w:t>
       </w:r>
       <w:r>
         <w:rPr>
@@ -2969,7 +2768,7 @@
     </w:p>
     <w:p>
       <w:pPr>
-        <w:pStyle w:val="ListParagraph"/>
+        <w:pStyle w:val="Odstavecseseznamem"/>
         <w:spacing w:after="0"/>
         <w:jc w:val="both"/>
         <w:rPr>
@@ -2979,33 +2778,29 @@
     </w:p>
     <w:p>
       <w:pPr>
-        <w:pStyle w:val="ListParagraph"/>
-        <w:jc w:val="both"/>
-        <w:rPr>
-          <w:rFonts w:cs="Consolas"/>
-          <w:color w:val="FF0000"/>
-        </w:rPr>
-      </w:pPr>
-      <w:r>
-        <w:rPr>
-          <w:rFonts w:cs="Consolas"/>
-          <w:color w:val="FF0000"/>
+        <w:pStyle w:val="Odstavecseseznamem"/>
+        <w:jc w:val="both"/>
+        <w:rPr>
+          <w:rFonts w:cs="Consolas"/>
+        </w:rPr>
+      </w:pPr>
+      <w:r>
+        <w:rPr>
+          <w:rFonts w:cs="Consolas"/>
         </w:rPr>
         <w:t xml:space="preserve">The Discussion section was edited to </w:t>
       </w:r>
       <w:r>
         <w:rPr>
           <w:rFonts w:cs="Consolas"/>
-          <w:color w:val="FF0000"/>
-        </w:rPr>
-        <w:t>clarify the contribution</w:t>
-      </w:r>
-      <w:r>
-        <w:rPr>
-          <w:rFonts w:cs="Consolas"/>
-          <w:color w:val="FF0000"/>
-        </w:rPr>
-        <w:t xml:space="preserve"> more clearly.</w:t>
+        </w:rPr>
+        <w:t xml:space="preserve">clearly </w:t>
+      </w:r>
+      <w:r>
+        <w:rPr>
+          <w:rFonts w:cs="Consolas"/>
+        </w:rPr>
+        <w:t>clarify the contribution.</w:t>
       </w:r>
     </w:p>
     <w:p>
@@ -3046,7 +2841,7 @@
     </w:p>
     <w:p>
       <w:pPr>
-        <w:pStyle w:val="ListParagraph"/>
+        <w:pStyle w:val="Odstavecseseznamem"/>
         <w:numPr>
           <w:ilvl w:val="0"/>
           <w:numId w:val="3"/>
@@ -3088,38 +2883,7 @@
           <w:sz w:val="20"/>
           <w:szCs w:val="20"/>
         </w:rPr>
-        <w:t xml:space="preserve">presented some other </w:t>
-      </w:r>
-      <w:bookmarkStart w:id="0" w:name="_GoBack"/>
-      <w:bookmarkEnd w:id="0"/>
-      <w:r>
-        <w:rPr>
-          <w:rFonts w:ascii="Consolas" w:hAnsi="Consolas" w:cs="Consolas"/>
-          <w:i/>
-          <w:sz w:val="20"/>
-          <w:szCs w:val="20"/>
-        </w:rPr>
-        <w:t xml:space="preserve">applications </w:t>
-      </w:r>
-      <w:proofErr w:type="gramStart"/>
-      <w:r>
-        <w:rPr>
-          <w:rFonts w:ascii="Consolas" w:hAnsi="Consolas" w:cs="Consolas"/>
-          <w:i/>
-          <w:sz w:val="20"/>
-          <w:szCs w:val="20"/>
-        </w:rPr>
-        <w:t>in order to</w:t>
-      </w:r>
-      <w:proofErr w:type="gramEnd"/>
-      <w:r>
-        <w:rPr>
-          <w:rFonts w:ascii="Consolas" w:hAnsi="Consolas" w:cs="Consolas"/>
-          <w:i/>
-          <w:sz w:val="20"/>
-          <w:szCs w:val="20"/>
-        </w:rPr>
-        <w:t xml:space="preserve"> be able to estimate the general</w:t>
+        <w:t>presented some other applications in order to be able to estimate the general</w:t>
       </w:r>
       <w:r>
         <w:rPr>
@@ -3142,17 +2906,17 @@
     </w:p>
     <w:p>
       <w:pPr>
-        <w:pStyle w:val="ListParagraph"/>
-        <w:jc w:val="both"/>
-        <w:rPr>
-          <w:rFonts w:ascii="Consolas" w:hAnsi="Consolas" w:cs="Consolas"/>
-          <w:i/>
-        </w:rPr>
-      </w:pPr>
-    </w:p>
-    <w:p>
-      <w:pPr>
-        <w:pStyle w:val="ListParagraph"/>
+        <w:pStyle w:val="Odstavecseseznamem"/>
+        <w:jc w:val="both"/>
+        <w:rPr>
+          <w:rFonts w:ascii="Consolas" w:hAnsi="Consolas" w:cs="Consolas"/>
+          <w:i/>
+        </w:rPr>
+      </w:pPr>
+    </w:p>
+    <w:p>
+      <w:pPr>
+        <w:pStyle w:val="Odstavecseseznamem"/>
         <w:jc w:val="both"/>
         <w:rPr>
           <w:rFonts w:ascii="Calibri" w:hAnsi="Calibri" w:cs="Calibri"/>
@@ -3169,7 +2933,7 @@
     </w:p>
     <w:p>
       <w:pPr>
-        <w:pStyle w:val="ListParagraph"/>
+        <w:pStyle w:val="Odstavecseseznamem"/>
         <w:jc w:val="both"/>
         <w:rPr>
           <w:rFonts w:ascii="Calibri" w:hAnsi="Calibri" w:cs="Calibri"/>
@@ -3179,7 +2943,7 @@
     </w:p>
     <w:p>
       <w:pPr>
-        <w:pStyle w:val="ListParagraph"/>
+        <w:pStyle w:val="Odstavecseseznamem"/>
         <w:numPr>
           <w:ilvl w:val="0"/>
           <w:numId w:val="3"/>
@@ -3249,47 +3013,7 @@
           <w:sz w:val="20"/>
           <w:szCs w:val="20"/>
         </w:rPr>
-        <w:t xml:space="preserve">used methods are rather sketched than described in sufficient detail to allow reproduction. For the </w:t>
-      </w:r>
-      <w:proofErr w:type="gramStart"/>
-      <w:r>
-        <w:rPr>
-          <w:rFonts w:ascii="Consolas" w:hAnsi="Consolas" w:cs="Consolas"/>
-          <w:i/>
-          <w:sz w:val="20"/>
-          <w:szCs w:val="20"/>
-        </w:rPr>
-        <w:t>IPC</w:t>
-      </w:r>
-      <w:proofErr w:type="gramEnd"/>
-      <w:r>
-        <w:rPr>
-          <w:rFonts w:ascii="Consolas" w:hAnsi="Consolas" w:cs="Consolas"/>
-          <w:i/>
-          <w:sz w:val="20"/>
-          <w:szCs w:val="20"/>
-        </w:rPr>
-        <w:t xml:space="preserve"> it is not clear which variant is used. As the original version is not very robust I was wondering if the authors </w:t>
-      </w:r>
-      <w:proofErr w:type="gramStart"/>
-      <w:r>
-        <w:rPr>
-          <w:rFonts w:ascii="Consolas" w:hAnsi="Consolas" w:cs="Consolas"/>
-          <w:i/>
-          <w:sz w:val="20"/>
-          <w:szCs w:val="20"/>
-        </w:rPr>
-        <w:t>really used</w:t>
-      </w:r>
-      <w:proofErr w:type="gramEnd"/>
-      <w:r>
-        <w:rPr>
-          <w:rFonts w:ascii="Consolas" w:hAnsi="Consolas" w:cs="Consolas"/>
-          <w:i/>
-          <w:sz w:val="20"/>
-          <w:szCs w:val="20"/>
-        </w:rPr>
-        <w:t xml:space="preserve"> this.</w:t>
+        <w:t>used methods are rather sketched than described in sufficient detail to allow reproduction. For the IPC it is not clear which variant is used. As the original version is not very robust I was wondering if the authors really used this.</w:t>
       </w:r>
     </w:p>
     <w:p>
@@ -3309,7 +3033,7 @@
     </w:p>
     <w:p>
       <w:pPr>
-        <w:pStyle w:val="ListParagraph"/>
+        <w:pStyle w:val="Odstavecseseznamem"/>
         <w:jc w:val="both"/>
         <w:rPr>
           <w:rFonts w:ascii="Calibri" w:hAnsi="Calibri" w:cs="Calibri"/>
@@ -3341,7 +3065,7 @@
     </w:p>
     <w:p>
       <w:pPr>
-        <w:pStyle w:val="ListParagraph"/>
+        <w:pStyle w:val="Odstavecseseznamem"/>
         <w:numPr>
           <w:ilvl w:val="0"/>
           <w:numId w:val="3"/>
@@ -3376,27 +3100,7 @@
           <w:sz w:val="20"/>
           <w:szCs w:val="20"/>
         </w:rPr>
-        <w:t xml:space="preserve">Also in the average mesh </w:t>
-      </w:r>
-      <w:proofErr w:type="gramStart"/>
-      <w:r>
-        <w:rPr>
-          <w:rFonts w:ascii="Consolas" w:hAnsi="Consolas" w:cs="Consolas"/>
-          <w:i/>
-          <w:sz w:val="20"/>
-          <w:szCs w:val="20"/>
-        </w:rPr>
-        <w:t>computation</w:t>
-      </w:r>
-      <w:proofErr w:type="gramEnd"/>
-      <w:r>
-        <w:rPr>
-          <w:rFonts w:ascii="Consolas" w:hAnsi="Consolas" w:cs="Consolas"/>
-          <w:i/>
-          <w:sz w:val="20"/>
-          <w:szCs w:val="20"/>
-        </w:rPr>
-        <w:t xml:space="preserve"> I was wondering whether choosing the nearest</w:t>
+        <w:t>Also in the average mesh computation I was wondering whether choosing the nearest</w:t>
       </w:r>
       <w:r>
         <w:rPr>
@@ -3468,32 +3172,12 @@
           <w:sz w:val="20"/>
           <w:szCs w:val="20"/>
         </w:rPr>
-        <w:t xml:space="preserve">not hold as one </w:t>
-      </w:r>
-      <w:proofErr w:type="gramStart"/>
-      <w:r>
-        <w:rPr>
-          <w:rFonts w:ascii="Consolas" w:hAnsi="Consolas" w:cs="Consolas"/>
-          <w:i/>
-          <w:sz w:val="20"/>
-          <w:szCs w:val="20"/>
-        </w:rPr>
-        <w:t>has to</w:t>
-      </w:r>
-      <w:proofErr w:type="gramEnd"/>
-      <w:r>
-        <w:rPr>
-          <w:rFonts w:ascii="Consolas" w:hAnsi="Consolas" w:cs="Consolas"/>
-          <w:i/>
-          <w:sz w:val="20"/>
-          <w:szCs w:val="20"/>
-        </w:rPr>
-        <w:t xml:space="preserve"> consider a complex deformation space.</w:t>
-      </w:r>
-    </w:p>
-    <w:p>
-      <w:pPr>
-        <w:pStyle w:val="ListParagraph"/>
+        <w:t>not hold as one has to consider a complex deformation space.</w:t>
+      </w:r>
+    </w:p>
+    <w:p>
+      <w:pPr>
+        <w:pStyle w:val="Odstavecseseznamem"/>
         <w:jc w:val="both"/>
         <w:rPr>
           <w:rFonts w:ascii="Calibri" w:hAnsi="Calibri" w:cs="Calibri"/>
@@ -3503,7 +3187,7 @@
     </w:p>
     <w:p>
       <w:pPr>
-        <w:pStyle w:val="ListParagraph"/>
+        <w:pStyle w:val="Odstavecseseznamem"/>
         <w:jc w:val="both"/>
         <w:rPr>
           <w:rFonts w:ascii="Calibri" w:hAnsi="Calibri" w:cs="Calibri"/>
@@ -3520,16 +3204,16 @@
     </w:p>
     <w:p>
       <w:pPr>
-        <w:pStyle w:val="ListParagraph"/>
-        <w:jc w:val="both"/>
-        <w:rPr>
-          <w:rFonts w:ascii="Consolas" w:hAnsi="Consolas" w:cs="Consolas"/>
-        </w:rPr>
-      </w:pPr>
-    </w:p>
-    <w:p>
-      <w:pPr>
-        <w:pStyle w:val="ListParagraph"/>
+        <w:pStyle w:val="Odstavecseseznamem"/>
+        <w:jc w:val="both"/>
+        <w:rPr>
+          <w:rFonts w:ascii="Consolas" w:hAnsi="Consolas" w:cs="Consolas"/>
+        </w:rPr>
+      </w:pPr>
+    </w:p>
+    <w:p>
+      <w:pPr>
+        <w:pStyle w:val="Odstavecseseznamem"/>
         <w:numPr>
           <w:ilvl w:val="0"/>
           <w:numId w:val="3"/>
@@ -3681,7 +3365,7 @@
     </w:p>
     <w:p>
       <w:pPr>
-        <w:pStyle w:val="ListParagraph"/>
+        <w:pStyle w:val="Odstavecseseznamem"/>
         <w:jc w:val="both"/>
         <w:rPr>
           <w:rFonts w:ascii="Calibri" w:hAnsi="Calibri" w:cs="Calibri"/>
@@ -3698,7 +3382,7 @@
     </w:p>
     <w:p>
       <w:pPr>
-        <w:pStyle w:val="ListParagraph"/>
+        <w:pStyle w:val="Odstavecseseznamem"/>
         <w:jc w:val="both"/>
         <w:rPr>
           <w:rFonts w:ascii="Calibri" w:hAnsi="Calibri" w:cs="Calibri"/>
@@ -3708,7 +3392,7 @@
     </w:p>
     <w:p>
       <w:pPr>
-        <w:pStyle w:val="ListParagraph"/>
+        <w:pStyle w:val="Odstavecseseznamem"/>
         <w:numPr>
           <w:ilvl w:val="0"/>
           <w:numId w:val="3"/>
@@ -3849,7 +3533,7 @@
     </w:p>
     <w:p>
       <w:pPr>
-        <w:pStyle w:val="ListParagraph"/>
+        <w:pStyle w:val="Odstavecseseznamem"/>
         <w:autoSpaceDE w:val="0"/>
         <w:autoSpaceDN w:val="0"/>
         <w:adjustRightInd w:val="0"/>
@@ -3865,7 +3549,7 @@
     </w:p>
     <w:p>
       <w:pPr>
-        <w:pStyle w:val="ListParagraph"/>
+        <w:pStyle w:val="Odstavecseseznamem"/>
         <w:jc w:val="both"/>
         <w:rPr>
           <w:rFonts w:ascii="Calibri" w:hAnsi="Calibri" w:cs="Calibri"/>
@@ -3882,7 +3566,7 @@
     </w:p>
     <w:p>
       <w:pPr>
-        <w:pStyle w:val="ListParagraph"/>
+        <w:pStyle w:val="Odstavecseseznamem"/>
         <w:jc w:val="both"/>
         <w:rPr>
           <w:rFonts w:ascii="Calibri" w:hAnsi="Calibri" w:cs="Calibri"/>
@@ -3892,7 +3576,7 @@
     </w:p>
     <w:p>
       <w:pPr>
-        <w:pStyle w:val="ListParagraph"/>
+        <w:pStyle w:val="Odstavecseseznamem"/>
         <w:numPr>
           <w:ilvl w:val="0"/>
           <w:numId w:val="3"/>
@@ -3954,7 +3638,7 @@
     </w:p>
     <w:p>
       <w:pPr>
-        <w:pStyle w:val="ListParagraph"/>
+        <w:pStyle w:val="Odstavecseseznamem"/>
         <w:jc w:val="both"/>
         <w:rPr>
           <w:rFonts w:ascii="Calibri" w:hAnsi="Calibri" w:cs="Calibri"/>
@@ -3971,7 +3655,7 @@
     </w:p>
     <w:p>
       <w:pPr>
-        <w:pStyle w:val="ListParagraph"/>
+        <w:pStyle w:val="Odstavecseseznamem"/>
         <w:jc w:val="both"/>
         <w:rPr>
           <w:rFonts w:ascii="Calibri" w:hAnsi="Calibri" w:cs="Calibri"/>
@@ -3981,7 +3665,7 @@
     </w:p>
     <w:p>
       <w:pPr>
-        <w:pStyle w:val="ListParagraph"/>
+        <w:pStyle w:val="Odstavecseseznamem"/>
         <w:numPr>
           <w:ilvl w:val="0"/>
           <w:numId w:val="3"/>
@@ -4089,7 +3773,7 @@
     </w:p>
     <w:p>
       <w:pPr>
-        <w:pStyle w:val="ListParagraph"/>
+        <w:pStyle w:val="Odstavecseseznamem"/>
         <w:jc w:val="both"/>
         <w:rPr>
           <w:rFonts w:ascii="Calibri" w:hAnsi="Calibri" w:cs="Calibri"/>
@@ -4106,7 +3790,7 @@
     </w:p>
     <w:p>
       <w:pPr>
-        <w:pStyle w:val="ListParagraph"/>
+        <w:pStyle w:val="Odstavecseseznamem"/>
         <w:jc w:val="both"/>
         <w:rPr>
           <w:rFonts w:ascii="Consolas" w:hAnsi="Consolas" w:cs="Consolas"/>
@@ -4143,7 +3827,7 @@
     </w:p>
     <w:p>
       <w:pPr>
-        <w:pStyle w:val="ListParagraph"/>
+        <w:pStyle w:val="Odstavecseseznamem"/>
         <w:numPr>
           <w:ilvl w:val="0"/>
           <w:numId w:val="3"/>
@@ -4172,7 +3856,7 @@
     </w:p>
     <w:p>
       <w:pPr>
-        <w:pStyle w:val="ListParagraph"/>
+        <w:pStyle w:val="Odstavecseseznamem"/>
         <w:autoSpaceDE w:val="0"/>
         <w:autoSpaceDN w:val="0"/>
         <w:adjustRightInd w:val="0"/>
@@ -4320,7 +4004,7 @@
     </w:p>
     <w:p>
       <w:pPr>
-        <w:pStyle w:val="ListParagraph"/>
+        <w:pStyle w:val="Odstavecseseznamem"/>
         <w:autoSpaceDE w:val="0"/>
         <w:autoSpaceDN w:val="0"/>
         <w:adjustRightInd w:val="0"/>
@@ -4459,18 +4143,18 @@
     </w:p>
     <w:p>
       <w:pPr>
-        <w:pStyle w:val="ListParagraph"/>
-        <w:jc w:val="both"/>
-        <w:rPr>
-          <w:rFonts w:ascii="Consolas" w:hAnsi="Consolas" w:cs="Consolas"/>
-          <w:sz w:val="20"/>
-          <w:szCs w:val="20"/>
-        </w:rPr>
-      </w:pPr>
-    </w:p>
-    <w:p>
-      <w:pPr>
-        <w:pStyle w:val="ListParagraph"/>
+        <w:pStyle w:val="Odstavecseseznamem"/>
+        <w:jc w:val="both"/>
+        <w:rPr>
+          <w:rFonts w:ascii="Consolas" w:hAnsi="Consolas" w:cs="Consolas"/>
+          <w:sz w:val="20"/>
+          <w:szCs w:val="20"/>
+        </w:rPr>
+      </w:pPr>
+    </w:p>
+    <w:p>
+      <w:pPr>
+        <w:pStyle w:val="Odstavecseseznamem"/>
         <w:jc w:val="both"/>
         <w:rPr>
           <w:rFonts w:ascii="Calibri" w:hAnsi="Calibri" w:cs="Calibri"/>
@@ -4487,31 +4171,31 @@
     </w:p>
     <w:p>
       <w:pPr>
-        <w:pStyle w:val="ListParagraph"/>
-        <w:jc w:val="both"/>
-        <w:rPr>
-          <w:rFonts w:cs="Consolas"/>
-        </w:rPr>
-      </w:pPr>
-      <w:r>
-        <w:rPr>
-          <w:rFonts w:cs="Consolas"/>
-        </w:rPr>
-        <w:t xml:space="preserve"> </w:t>
-      </w:r>
-    </w:p>
-    <w:p>
-      <w:pPr>
-        <w:pStyle w:val="ListParagraph"/>
-        <w:jc w:val="both"/>
-        <w:rPr>
-          <w:rFonts w:cs="Consolas"/>
-        </w:rPr>
-      </w:pPr>
-    </w:p>
-    <w:p>
-      <w:pPr>
-        <w:pStyle w:val="ListParagraph"/>
+        <w:pStyle w:val="Odstavecseseznamem"/>
+        <w:jc w:val="both"/>
+        <w:rPr>
+          <w:rFonts w:cs="Consolas"/>
+        </w:rPr>
+      </w:pPr>
+      <w:r>
+        <w:rPr>
+          <w:rFonts w:cs="Consolas"/>
+        </w:rPr>
+        <w:t xml:space="preserve"> </w:t>
+      </w:r>
+    </w:p>
+    <w:p>
+      <w:pPr>
+        <w:pStyle w:val="Odstavecseseznamem"/>
+        <w:jc w:val="both"/>
+        <w:rPr>
+          <w:rFonts w:cs="Consolas"/>
+        </w:rPr>
+      </w:pPr>
+    </w:p>
+    <w:p>
+      <w:pPr>
+        <w:pStyle w:val="Odstavecseseznamem"/>
         <w:numPr>
           <w:ilvl w:val="0"/>
           <w:numId w:val="3"/>
@@ -4541,7 +4225,7 @@
     </w:p>
     <w:p>
       <w:pPr>
-        <w:pStyle w:val="ListParagraph"/>
+        <w:pStyle w:val="Odstavecseseznamem"/>
         <w:autoSpaceDE w:val="0"/>
         <w:autoSpaceDN w:val="0"/>
         <w:adjustRightInd w:val="0"/>
@@ -4575,7 +4259,7 @@
     </w:p>
     <w:p>
       <w:pPr>
-        <w:pStyle w:val="ListParagraph"/>
+        <w:pStyle w:val="Odstavecseseznamem"/>
         <w:autoSpaceDE w:val="0"/>
         <w:autoSpaceDN w:val="0"/>
         <w:adjustRightInd w:val="0"/>
@@ -4609,7 +4293,7 @@
     </w:p>
     <w:p>
       <w:pPr>
-        <w:pStyle w:val="ListParagraph"/>
+        <w:pStyle w:val="Odstavecseseznamem"/>
         <w:autoSpaceDE w:val="0"/>
         <w:autoSpaceDN w:val="0"/>
         <w:adjustRightInd w:val="0"/>
@@ -4643,7 +4327,7 @@
     </w:p>
     <w:p>
       <w:pPr>
-        <w:pStyle w:val="ListParagraph"/>
+        <w:pStyle w:val="Odstavecseseznamem"/>
         <w:autoSpaceDE w:val="0"/>
         <w:autoSpaceDN w:val="0"/>
         <w:adjustRightInd w:val="0"/>
@@ -4677,7 +4361,7 @@
     </w:p>
     <w:p>
       <w:pPr>
-        <w:pStyle w:val="ListParagraph"/>
+        <w:pStyle w:val="Odstavecseseznamem"/>
         <w:autoSpaceDE w:val="0"/>
         <w:autoSpaceDN w:val="0"/>
         <w:adjustRightInd w:val="0"/>
@@ -4711,18 +4395,18 @@
     </w:p>
     <w:p>
       <w:pPr>
-        <w:pStyle w:val="ListParagraph"/>
-        <w:jc w:val="both"/>
-        <w:rPr>
-          <w:rFonts w:ascii="Consolas" w:hAnsi="Consolas" w:cs="Consolas"/>
-          <w:sz w:val="20"/>
-          <w:szCs w:val="20"/>
-        </w:rPr>
-      </w:pPr>
-    </w:p>
-    <w:p>
-      <w:pPr>
-        <w:pStyle w:val="ListParagraph"/>
+        <w:pStyle w:val="Odstavecseseznamem"/>
+        <w:jc w:val="both"/>
+        <w:rPr>
+          <w:rFonts w:ascii="Consolas" w:hAnsi="Consolas" w:cs="Consolas"/>
+          <w:sz w:val="20"/>
+          <w:szCs w:val="20"/>
+        </w:rPr>
+      </w:pPr>
+    </w:p>
+    <w:p>
+      <w:pPr>
+        <w:pStyle w:val="Odstavecseseznamem"/>
         <w:jc w:val="both"/>
         <w:rPr>
           <w:rFonts w:ascii="Calibri" w:hAnsi="Calibri" w:cs="Calibri"/>
@@ -4739,7 +4423,7 @@
     </w:p>
     <w:p>
       <w:pPr>
-        <w:pStyle w:val="ListParagraph"/>
+        <w:pStyle w:val="Odstavecseseznamem"/>
         <w:rPr>
           <w:rFonts w:ascii="Consolas" w:hAnsi="Consolas" w:cs="Consolas"/>
           <w:sz w:val="20"/>
@@ -4758,7 +4442,7 @@
 </file>
 
 <file path=word/numbering.xml><?xml version="1.0" encoding="utf-8"?>
-<w:numbering xmlns:wpc="http://schemas.microsoft.com/office/word/2010/wordprocessingCanvas" xmlns:cx="http://schemas.microsoft.com/office/drawing/2014/chartex" xmlns:cx1="http://schemas.microsoft.com/office/drawing/2015/9/8/chartex" xmlns:cx2="http://schemas.microsoft.com/office/drawing/2015/10/21/chartex" xmlns:cx3="http://schemas.microsoft.com/office/drawing/2016/5/9/chartex" xmlns:cx4="http://schemas.microsoft.com/office/drawing/2016/5/10/chartex" xmlns:cx5="http://schemas.microsoft.com/office/drawing/2016/5/11/chartex" xmlns:mc="http://schemas.openxmlformats.org/markup-compatibility/2006" xmlns:o="urn:schemas-microsoft-com:office:office" xmlns:r="http://schemas.openxmlformats.org/officeDocument/2006/relationships" xmlns:m="http://schemas.openxmlformats.org/officeDocument/2006/math" xmlns:v="urn:schemas-microsoft-com:vml" xmlns:wp14="http://schemas.microsoft.com/office/word/2010/wordprocessingDrawing" xmlns:wp="http://schemas.openxmlformats.org/drawingml/2006/wordprocessingDrawing" xmlns:w10="urn:schemas-microsoft-com:office:word" xmlns:w="http://schemas.openxmlformats.org/wordprocessingml/2006/main" xmlns:w14="http://schemas.microsoft.com/office/word/2010/wordml" xmlns:w15="http://schemas.microsoft.com/office/word/2012/wordml" xmlns:w16se="http://schemas.microsoft.com/office/word/2015/wordml/symex" xmlns:wpg="http://schemas.microsoft.com/office/word/2010/wordprocessingGroup" xmlns:wpi="http://schemas.microsoft.com/office/word/2010/wordprocessingInk" xmlns:wne="http://schemas.microsoft.com/office/word/2006/wordml" xmlns:wps="http://schemas.microsoft.com/office/word/2010/wordprocessingShape" mc:Ignorable="w14 w15 w16se wp14">
+<w:numbering xmlns:wpc="http://schemas.microsoft.com/office/word/2010/wordprocessingCanvas" xmlns:cx="http://schemas.microsoft.com/office/drawing/2014/chartex" xmlns:cx1="http://schemas.microsoft.com/office/drawing/2015/9/8/chartex" xmlns:cx2="http://schemas.microsoft.com/office/drawing/2015/10/21/chartex" xmlns:cx3="http://schemas.microsoft.com/office/drawing/2016/5/9/chartex" xmlns:cx4="http://schemas.microsoft.com/office/drawing/2016/5/10/chartex" xmlns:cx5="http://schemas.microsoft.com/office/drawing/2016/5/11/chartex" xmlns:cx6="http://schemas.microsoft.com/office/drawing/2016/5/12/chartex" xmlns:cx7="http://schemas.microsoft.com/office/drawing/2016/5/13/chartex" xmlns:cx8="http://schemas.microsoft.com/office/drawing/2016/5/14/chartex" xmlns:mc="http://schemas.openxmlformats.org/markup-compatibility/2006" xmlns:o="urn:schemas-microsoft-com:office:office" xmlns:r="http://schemas.openxmlformats.org/officeDocument/2006/relationships" xmlns:m="http://schemas.openxmlformats.org/officeDocument/2006/math" xmlns:v="urn:schemas-microsoft-com:vml" xmlns:wp14="http://schemas.microsoft.com/office/word/2010/wordprocessingDrawing" xmlns:wp="http://schemas.openxmlformats.org/drawingml/2006/wordprocessingDrawing" xmlns:w10="urn:schemas-microsoft-com:office:word" xmlns:w="http://schemas.openxmlformats.org/wordprocessingml/2006/main" xmlns:w14="http://schemas.microsoft.com/office/word/2010/wordml" xmlns:w15="http://schemas.microsoft.com/office/word/2012/wordml" xmlns:w16se="http://schemas.microsoft.com/office/word/2015/wordml/symex" xmlns:wpg="http://schemas.microsoft.com/office/word/2010/wordprocessingGroup" xmlns:wpi="http://schemas.microsoft.com/office/word/2010/wordprocessingInk" xmlns:wne="http://schemas.microsoft.com/office/word/2006/wordml" xmlns:wps="http://schemas.microsoft.com/office/word/2010/wordprocessingShape" mc:Ignorable="w14 w15 w16se wp14">
   <w:abstractNum w:abstractNumId="0" w15:restartNumberingAfterBreak="0">
     <w:nsid w:val="083E6A0E"/>
     <w:multiLevelType w:val="hybridMultilevel"/>
@@ -6081,7 +5765,7 @@
     <w:lsdException w:name="Smart Hyperlink" w:semiHidden="1" w:unhideWhenUsed="1"/>
     <w:lsdException w:name="Hashtag" w:semiHidden="1" w:unhideWhenUsed="1"/>
   </w:latentStyles>
-  <w:style w:type="paragraph" w:default="1" w:styleId="Normal">
+  <w:style w:type="paragraph" w:default="1" w:styleId="Normln">
     <w:name w:val="Normal"/>
     <w:qFormat/>
     <w:rsid w:val="00ED2399"/>
@@ -6089,13 +5773,13 @@
       <w:spacing w:line="256" w:lineRule="auto"/>
     </w:pPr>
   </w:style>
-  <w:style w:type="character" w:default="1" w:styleId="DefaultParagraphFont">
+  <w:style w:type="character" w:default="1" w:styleId="Standardnpsmoodstavce">
     <w:name w:val="Default Paragraph Font"/>
     <w:uiPriority w:val="1"/>
     <w:semiHidden/>
     <w:unhideWhenUsed/>
   </w:style>
-  <w:style w:type="table" w:default="1" w:styleId="TableNormal">
+  <w:style w:type="table" w:default="1" w:styleId="Normlntabulka">
     <w:name w:val="Normal Table"/>
     <w:uiPriority w:val="99"/>
     <w:semiHidden/>
@@ -6110,15 +5794,15 @@
       </w:tblCellMar>
     </w:tblPr>
   </w:style>
-  <w:style w:type="numbering" w:default="1" w:styleId="NoList">
+  <w:style w:type="numbering" w:default="1" w:styleId="Bezseznamu">
     <w:name w:val="No List"/>
     <w:uiPriority w:val="99"/>
     <w:semiHidden/>
     <w:unhideWhenUsed/>
   </w:style>
-  <w:style w:type="paragraph" w:styleId="ListParagraph">
+  <w:style w:type="paragraph" w:styleId="Odstavecseseznamem">
     <w:name w:val="List Paragraph"/>
-    <w:basedOn w:val="Normal"/>
+    <w:basedOn w:val="Normln"/>
     <w:uiPriority w:val="34"/>
     <w:qFormat/>
     <w:rsid w:val="00647B17"/>
@@ -6143,10 +5827,10 @@
       <w:szCs w:val="24"/>
     </w:rPr>
   </w:style>
-  <w:style w:type="paragraph" w:styleId="BalloonText">
+  <w:style w:type="paragraph" w:styleId="Textbubliny">
     <w:name w:val="Balloon Text"/>
-    <w:basedOn w:val="Normal"/>
-    <w:link w:val="BalloonTextChar"/>
+    <w:basedOn w:val="Normln"/>
+    <w:link w:val="TextbublinyChar"/>
     <w:uiPriority w:val="99"/>
     <w:semiHidden/>
     <w:unhideWhenUsed/>
@@ -6160,10 +5844,10 @@
       <w:szCs w:val="16"/>
     </w:rPr>
   </w:style>
-  <w:style w:type="character" w:customStyle="1" w:styleId="BalloonTextChar">
-    <w:name w:val="Balloon Text Char"/>
-    <w:basedOn w:val="DefaultParagraphFont"/>
-    <w:link w:val="BalloonText"/>
+  <w:style w:type="character" w:customStyle="1" w:styleId="TextbublinyChar">
+    <w:name w:val="Text bubliny Char"/>
+    <w:basedOn w:val="Standardnpsmoodstavce"/>
+    <w:link w:val="Textbubliny"/>
     <w:uiPriority w:val="99"/>
     <w:semiHidden/>
     <w:rsid w:val="0036691A"/>
@@ -6173,9 +5857,9 @@
       <w:szCs w:val="16"/>
     </w:rPr>
   </w:style>
-  <w:style w:type="character" w:styleId="Hyperlink">
+  <w:style w:type="character" w:styleId="Hypertextovodkaz">
     <w:name w:val="Hyperlink"/>
-    <w:basedOn w:val="DefaultParagraphFont"/>
+    <w:basedOn w:val="Standardnpsmoodstavce"/>
     <w:uiPriority w:val="99"/>
     <w:unhideWhenUsed/>
     <w:rsid w:val="0036691A"/>
@@ -6186,18 +5870,18 @@
   </w:style>
   <w:style w:type="character" w:customStyle="1" w:styleId="docos-replyview-body">
     <w:name w:val="docos-replyview-body"/>
-    <w:basedOn w:val="DefaultParagraphFont"/>
+    <w:basedOn w:val="Standardnpsmoodstavce"/>
     <w:rsid w:val="0036691A"/>
   </w:style>
   <w:style w:type="character" w:customStyle="1" w:styleId="apple-converted-space">
     <w:name w:val="apple-converted-space"/>
-    <w:basedOn w:val="DefaultParagraphFont"/>
+    <w:basedOn w:val="Standardnpsmoodstavce"/>
     <w:rsid w:val="00C55DCF"/>
   </w:style>
-  <w:style w:type="paragraph" w:styleId="HTMLPreformatted">
+  <w:style w:type="paragraph" w:styleId="FormtovanvHTML">
     <w:name w:val="HTML Preformatted"/>
-    <w:basedOn w:val="Normal"/>
-    <w:link w:val="HTMLPreformattedChar"/>
+    <w:basedOn w:val="Normln"/>
+    <w:link w:val="FormtovanvHTMLChar"/>
     <w:uiPriority w:val="99"/>
     <w:semiHidden/>
     <w:unhideWhenUsed/>
@@ -6230,10 +5914,10 @@
       <w:lang w:val="sk-SK" w:eastAsia="sk-SK"/>
     </w:rPr>
   </w:style>
-  <w:style w:type="character" w:customStyle="1" w:styleId="HTMLPreformattedChar">
-    <w:name w:val="HTML Preformatted Char"/>
-    <w:basedOn w:val="DefaultParagraphFont"/>
-    <w:link w:val="HTMLPreformatted"/>
+  <w:style w:type="character" w:customStyle="1" w:styleId="FormtovanvHTMLChar">
+    <w:name w:val="Formátovaný v HTML Char"/>
+    <w:basedOn w:val="Standardnpsmoodstavce"/>
+    <w:link w:val="FormtovanvHTML"/>
     <w:uiPriority w:val="99"/>
     <w:semiHidden/>
     <w:rsid w:val="000A3246"/>

</xml_diff>